<commit_message>
Modificação do documento de visão e adição das imagens do aplicativo
</commit_message>
<xml_diff>
--- a/SISTEMA/00_REQUISITO/DOCUMENTO_DE_VISAO/VERTRON_GPS.docx
+++ b/SISTEMA/00_REQUISITO/DOCUMENTO_DE_VISAO/VERTRON_GPS.docx
@@ -13,6 +13,8 @@
           <w:szCs w:val="20"/>
         </w:rPr>
       </w:pPr>
+      <w:bookmarkStart w:id="0" w:name="_GoBack"/>
+      <w:bookmarkEnd w:id="0"/>
       <w:proofErr w:type="spellStart"/>
       <w:r>
         <w:rPr>
@@ -106,8 +108,6 @@
           <w:szCs w:val="40"/>
         </w:rPr>
       </w:pPr>
-      <w:bookmarkStart w:id="0" w:name="_GoBack"/>
-      <w:bookmarkEnd w:id="0"/>
     </w:p>
     <w:p>
       <w:pPr>
@@ -1432,7 +1432,15 @@
                 <w:sz w:val="20"/>
                 <w:szCs w:val="20"/>
               </w:rPr>
-              <w:t>favoritar anúncios de seu interesse para visualizar posteriormente, facilitando o acesso ao mesmo. O usuário também poderá desfavoritar o anúncio a qualquer momento.</w:t>
+              <w:t xml:space="preserve">favoritar anúncios de seu interesse para visualizar posteriormente, facilitando o acesso ao mesmo. O usuário também poderá desfavoritar o anúncio a </w:t>
+            </w:r>
+            <w:r>
+              <w:rPr>
+                <w:sz w:val="20"/>
+                <w:szCs w:val="20"/>
+              </w:rPr>
+              <w:lastRenderedPageBreak/>
+              <w:t>qualquer momento.</w:t>
             </w:r>
           </w:p>
         </w:tc>
@@ -1467,6 +1475,7 @@
                 <w:sz w:val="20"/>
                 <w:szCs w:val="20"/>
               </w:rPr>
+              <w:lastRenderedPageBreak/>
               <w:t>6.</w:t>
             </w:r>
             <w:r>
@@ -1511,15 +1520,7 @@
                 <w:sz w:val="20"/>
                 <w:szCs w:val="20"/>
               </w:rPr>
-              <w:t xml:space="preserve">O usuário será capaz de favoritar um anunciante (por achar </w:t>
-            </w:r>
-            <w:r>
-              <w:rPr>
-                <w:sz w:val="20"/>
-                <w:szCs w:val="20"/>
-              </w:rPr>
-              <w:lastRenderedPageBreak/>
-              <w:t>seus anúncios interessantes e atrativos, por exemplo). O usuário também poderá desfavoritar o anunciante a qualquer momento.</w:t>
+              <w:t>O usuário será capaz de favoritar um anunciante (por achar seus anúncios interessantes e atrativos, por exemplo). O usuário também poderá desfavoritar o anunciante a qualquer momento.</w:t>
             </w:r>
             <w:r>
               <w:rPr>
@@ -1561,7 +1562,6 @@
                 <w:sz w:val="20"/>
                 <w:szCs w:val="20"/>
               </w:rPr>
-              <w:lastRenderedPageBreak/>
               <w:t>7</w:t>
             </w:r>
             <w:r>
@@ -1671,6 +1671,7 @@
     </w:p>
     <w:p/>
     <w:sectPr>
+      <w:headerReference w:type="default" r:id="rId7"/>
       <w:pgSz w:w="11909" w:h="16834"/>
       <w:pgMar w:top="1440" w:right="1440" w:bottom="1440" w:left="1440" w:header="0" w:footer="720" w:gutter="0"/>
       <w:pgNumType w:start="1"/>
@@ -1678,6 +1679,129 @@
     </w:sectPr>
   </w:body>
 </w:document>
+</file>
+
+<file path=word/endnotes.xml><?xml version="1.0" encoding="utf-8"?>
+<w:endnotes xmlns:wpc="http://schemas.microsoft.com/office/word/2010/wordprocessingCanvas" xmlns:cx="http://schemas.microsoft.com/office/drawing/2014/chartex" xmlns:cx1="http://schemas.microsoft.com/office/drawing/2015/9/8/chartex" xmlns:cx2="http://schemas.microsoft.com/office/drawing/2015/10/21/chartex" xmlns:cx3="http://schemas.microsoft.com/office/drawing/2016/5/9/chartex" xmlns:cx4="http://schemas.microsoft.com/office/drawing/2016/5/10/chartex" xmlns:cx5="http://schemas.microsoft.com/office/drawing/2016/5/11/chartex" xmlns:cx6="http://schemas.microsoft.com/office/drawing/2016/5/12/chartex" xmlns:cx7="http://schemas.microsoft.com/office/drawing/2016/5/13/chartex" xmlns:cx8="http://schemas.microsoft.com/office/drawing/2016/5/14/chartex" xmlns:mc="http://schemas.openxmlformats.org/markup-compatibility/2006" xmlns:aink="http://schemas.microsoft.com/office/drawing/2016/ink" xmlns:am3d="http://schemas.microsoft.com/office/drawing/2017/model3d" xmlns:o="urn:schemas-microsoft-com:office:office" xmlns:r="http://schemas.openxmlformats.org/officeDocument/2006/relationships" xmlns:m="http://schemas.openxmlformats.org/officeDocument/2006/math" xmlns:v="urn:schemas-microsoft-com:vml" xmlns:wp14="http://schemas.microsoft.com/office/word/2010/wordprocessingDrawing" xmlns:wp="http://schemas.openxmlformats.org/drawingml/2006/wordprocessingDrawing" xmlns:w10="urn:schemas-microsoft-com:office:word" xmlns:w="http://schemas.openxmlformats.org/wordprocessingml/2006/main" xmlns:w14="http://schemas.microsoft.com/office/word/2010/wordml" xmlns:w15="http://schemas.microsoft.com/office/word/2012/wordml" xmlns:w16se="http://schemas.microsoft.com/office/word/2015/wordml/symex" xmlns:wpg="http://schemas.microsoft.com/office/word/2010/wordprocessingGroup" xmlns:wpi="http://schemas.microsoft.com/office/word/2010/wordprocessingInk" xmlns:wne="http://schemas.microsoft.com/office/word/2006/wordml" xmlns:wps="http://schemas.microsoft.com/office/word/2010/wordprocessingShape" mc:Ignorable="w14 w15 w16se wp14">
+  <w:endnote w:type="separator" w:id="-1">
+    <w:p>
+      <w:pPr>
+        <w:spacing w:line="240" w:lineRule="auto"/>
+      </w:pPr>
+      <w:r>
+        <w:separator/>
+      </w:r>
+    </w:p>
+  </w:endnote>
+  <w:endnote w:type="continuationSeparator" w:id="0">
+    <w:p>
+      <w:pPr>
+        <w:spacing w:line="240" w:lineRule="auto"/>
+      </w:pPr>
+      <w:r>
+        <w:continuationSeparator/>
+      </w:r>
+    </w:p>
+  </w:endnote>
+</w:endnotes>
+</file>
+
+<file path=word/footnotes.xml><?xml version="1.0" encoding="utf-8"?>
+<w:footnotes xmlns:wpc="http://schemas.microsoft.com/office/word/2010/wordprocessingCanvas" xmlns:cx="http://schemas.microsoft.com/office/drawing/2014/chartex" xmlns:cx1="http://schemas.microsoft.com/office/drawing/2015/9/8/chartex" xmlns:cx2="http://schemas.microsoft.com/office/drawing/2015/10/21/chartex" xmlns:cx3="http://schemas.microsoft.com/office/drawing/2016/5/9/chartex" xmlns:cx4="http://schemas.microsoft.com/office/drawing/2016/5/10/chartex" xmlns:cx5="http://schemas.microsoft.com/office/drawing/2016/5/11/chartex" xmlns:cx6="http://schemas.microsoft.com/office/drawing/2016/5/12/chartex" xmlns:cx7="http://schemas.microsoft.com/office/drawing/2016/5/13/chartex" xmlns:cx8="http://schemas.microsoft.com/office/drawing/2016/5/14/chartex" xmlns:mc="http://schemas.openxmlformats.org/markup-compatibility/2006" xmlns:aink="http://schemas.microsoft.com/office/drawing/2016/ink" xmlns:am3d="http://schemas.microsoft.com/office/drawing/2017/model3d" xmlns:o="urn:schemas-microsoft-com:office:office" xmlns:r="http://schemas.openxmlformats.org/officeDocument/2006/relationships" xmlns:m="http://schemas.openxmlformats.org/officeDocument/2006/math" xmlns:v="urn:schemas-microsoft-com:vml" xmlns:wp14="http://schemas.microsoft.com/office/word/2010/wordprocessingDrawing" xmlns:wp="http://schemas.openxmlformats.org/drawingml/2006/wordprocessingDrawing" xmlns:w10="urn:schemas-microsoft-com:office:word" xmlns:w="http://schemas.openxmlformats.org/wordprocessingml/2006/main" xmlns:w14="http://schemas.microsoft.com/office/word/2010/wordml" xmlns:w15="http://schemas.microsoft.com/office/word/2012/wordml" xmlns:w16se="http://schemas.microsoft.com/office/word/2015/wordml/symex" xmlns:wpg="http://schemas.microsoft.com/office/word/2010/wordprocessingGroup" xmlns:wpi="http://schemas.microsoft.com/office/word/2010/wordprocessingInk" xmlns:wne="http://schemas.microsoft.com/office/word/2006/wordml" xmlns:wps="http://schemas.microsoft.com/office/word/2010/wordprocessingShape" mc:Ignorable="w14 w15 w16se wp14">
+  <w:footnote w:type="separator" w:id="-1">
+    <w:p>
+      <w:pPr>
+        <w:spacing w:line="240" w:lineRule="auto"/>
+      </w:pPr>
+      <w:r>
+        <w:separator/>
+      </w:r>
+    </w:p>
+  </w:footnote>
+  <w:footnote w:type="continuationSeparator" w:id="0">
+    <w:p>
+      <w:pPr>
+        <w:spacing w:line="240" w:lineRule="auto"/>
+      </w:pPr>
+      <w:r>
+        <w:continuationSeparator/>
+      </w:r>
+    </w:p>
+  </w:footnote>
+</w:footnotes>
+</file>
+
+<file path=word/header1.xml><?xml version="1.0" encoding="utf-8"?>
+<w:hdr xmlns:wpc="http://schemas.microsoft.com/office/word/2010/wordprocessingCanvas" xmlns:cx="http://schemas.microsoft.com/office/drawing/2014/chartex" xmlns:cx1="http://schemas.microsoft.com/office/drawing/2015/9/8/chartex" xmlns:cx2="http://schemas.microsoft.com/office/drawing/2015/10/21/chartex" xmlns:cx3="http://schemas.microsoft.com/office/drawing/2016/5/9/chartex" xmlns:cx4="http://schemas.microsoft.com/office/drawing/2016/5/10/chartex" xmlns:cx5="http://schemas.microsoft.com/office/drawing/2016/5/11/chartex" xmlns:cx6="http://schemas.microsoft.com/office/drawing/2016/5/12/chartex" xmlns:cx7="http://schemas.microsoft.com/office/drawing/2016/5/13/chartex" xmlns:cx8="http://schemas.microsoft.com/office/drawing/2016/5/14/chartex" xmlns:mc="http://schemas.openxmlformats.org/markup-compatibility/2006" xmlns:aink="http://schemas.microsoft.com/office/drawing/2016/ink" xmlns:am3d="http://schemas.microsoft.com/office/drawing/2017/model3d" xmlns:o="urn:schemas-microsoft-com:office:office" xmlns:r="http://schemas.openxmlformats.org/officeDocument/2006/relationships" xmlns:m="http://schemas.openxmlformats.org/officeDocument/2006/math" xmlns:v="urn:schemas-microsoft-com:vml" xmlns:wp14="http://schemas.microsoft.com/office/word/2010/wordprocessingDrawing" xmlns:wp="http://schemas.openxmlformats.org/drawingml/2006/wordprocessingDrawing" xmlns:w10="urn:schemas-microsoft-com:office:word" xmlns:w="http://schemas.openxmlformats.org/wordprocessingml/2006/main" xmlns:w14="http://schemas.microsoft.com/office/word/2010/wordml" xmlns:w15="http://schemas.microsoft.com/office/word/2012/wordml" xmlns:w16se="http://schemas.microsoft.com/office/word/2015/wordml/symex" xmlns:wpg="http://schemas.microsoft.com/office/word/2010/wordprocessingGroup" xmlns:wpi="http://schemas.microsoft.com/office/word/2010/wordprocessingInk" xmlns:wne="http://schemas.microsoft.com/office/word/2006/wordml" xmlns:wps="http://schemas.microsoft.com/office/word/2010/wordprocessingShape" mc:Ignorable="w14 w15 w16se wp14">
+  <w:p>
+    <w:pPr>
+      <w:pStyle w:val="Cabealho"/>
+    </w:pPr>
+  </w:p>
+  <w:p>
+    <w:pPr>
+      <w:pStyle w:val="Cabealho"/>
+    </w:pPr>
+    <w:r>
+      <w:rPr>
+        <w:noProof/>
+      </w:rPr>
+      <w:drawing>
+        <wp:inline distT="0" distB="0" distL="0" distR="0">
+          <wp:extent cx="962025" cy="862894"/>
+          <wp:effectExtent l="0" t="0" r="0" b="0"/>
+          <wp:docPr id="1" name="Imagem 1" descr="C:\Users\André\AppData\Local\Microsoft\Windows\INetCache\Content.Word\logo-virgem-transparente.png"/>
+          <wp:cNvGraphicFramePr>
+            <a:graphicFrameLocks xmlns:a="http://schemas.openxmlformats.org/drawingml/2006/main" noChangeAspect="1"/>
+          </wp:cNvGraphicFramePr>
+          <a:graphic xmlns:a="http://schemas.openxmlformats.org/drawingml/2006/main">
+            <a:graphicData uri="http://schemas.openxmlformats.org/drawingml/2006/picture">
+              <pic:pic xmlns:pic="http://schemas.openxmlformats.org/drawingml/2006/picture">
+                <pic:nvPicPr>
+                  <pic:cNvPr id="0" name="Picture 1" descr="C:\Users\André\AppData\Local\Microsoft\Windows\INetCache\Content.Word\logo-virgem-transparente.png"/>
+                  <pic:cNvPicPr>
+                    <a:picLocks noChangeAspect="1" noChangeArrowheads="1"/>
+                  </pic:cNvPicPr>
+                </pic:nvPicPr>
+                <pic:blipFill>
+                  <a:blip r:embed="rId1">
+                    <a:extLst>
+                      <a:ext uri="{28A0092B-C50C-407E-A947-70E740481C1C}">
+                        <a14:useLocalDpi xmlns:a14="http://schemas.microsoft.com/office/drawing/2010/main" val="0"/>
+                      </a:ext>
+                    </a:extLst>
+                  </a:blip>
+                  <a:srcRect/>
+                  <a:stretch>
+                    <a:fillRect/>
+                  </a:stretch>
+                </pic:blipFill>
+                <pic:spPr bwMode="auto">
+                  <a:xfrm>
+                    <a:off x="0" y="0"/>
+                    <a:ext cx="973807" cy="873462"/>
+                  </a:xfrm>
+                  <a:prstGeom prst="rect">
+                    <a:avLst/>
+                  </a:prstGeom>
+                  <a:noFill/>
+                  <a:ln>
+                    <a:noFill/>
+                  </a:ln>
+                </pic:spPr>
+              </pic:pic>
+            </a:graphicData>
+          </a:graphic>
+        </wp:inline>
+      </w:drawing>
+    </w:r>
+  </w:p>
+  <w:p>
+    <w:pPr>
+      <w:pStyle w:val="Cabealho"/>
+    </w:pPr>
+  </w:p>
+</w:hdr>
 </file>
 
 <file path=word/numbering.xml><?xml version="1.0" encoding="utf-8"?>
@@ -2018,6 +2142,7 @@
     <w:lsdException w:name="HTML Sample" w:semiHidden="1" w:unhideWhenUsed="1"/>
     <w:lsdException w:name="HTML Typewriter" w:semiHidden="1" w:unhideWhenUsed="1"/>
     <w:lsdException w:name="HTML Variable" w:semiHidden="1" w:unhideWhenUsed="1"/>
+    <w:lsdException w:name="Normal Table" w:semiHidden="1" w:unhideWhenUsed="1"/>
     <w:lsdException w:name="annotation subject" w:semiHidden="1" w:unhideWhenUsed="1"/>
     <w:lsdException w:name="No List" w:semiHidden="1" w:unhideWhenUsed="1"/>
     <w:lsdException w:name="Outline List 1" w:semiHidden="1" w:unhideWhenUsed="1"/>
@@ -2064,8 +2189,10 @@
     <w:lsdException w:name="Table Subtle 2" w:semiHidden="1" w:unhideWhenUsed="1"/>
     <w:lsdException w:name="Table Web 1" w:semiHidden="1" w:unhideWhenUsed="1"/>
     <w:lsdException w:name="Table Web 2" w:semiHidden="1" w:unhideWhenUsed="1"/>
+    <w:lsdException w:name="Table Web 3" w:semiHidden="1" w:unhideWhenUsed="1"/>
     <w:lsdException w:name="Balloon Text" w:semiHidden="1" w:unhideWhenUsed="1"/>
     <w:lsdException w:name="Table Grid" w:uiPriority="39"/>
+    <w:lsdException w:name="Table Theme" w:semiHidden="1" w:unhideWhenUsed="1"/>
     <w:lsdException w:name="Placeholder Text" w:semiHidden="1"/>
     <w:lsdException w:name="No Spacing" w:uiPriority="1" w:qFormat="1"/>
     <w:lsdException w:name="Light Shading" w:uiPriority="60"/>
@@ -2494,6 +2621,50 @@
       <w:contextualSpacing/>
     </w:pPr>
   </w:style>
+  <w:style w:type="paragraph" w:styleId="Cabealho">
+    <w:name w:val="header"/>
+    <w:basedOn w:val="Normal"/>
+    <w:link w:val="CabealhoChar"/>
+    <w:uiPriority w:val="99"/>
+    <w:unhideWhenUsed/>
+    <w:rsid w:val="001E6099"/>
+    <w:pPr>
+      <w:tabs>
+        <w:tab w:val="center" w:pos="4252"/>
+        <w:tab w:val="right" w:pos="8504"/>
+      </w:tabs>
+      <w:spacing w:line="240" w:lineRule="auto"/>
+    </w:pPr>
+  </w:style>
+  <w:style w:type="character" w:customStyle="1" w:styleId="CabealhoChar">
+    <w:name w:val="Cabeçalho Char"/>
+    <w:basedOn w:val="Fontepargpadro"/>
+    <w:link w:val="Cabealho"/>
+    <w:uiPriority w:val="99"/>
+    <w:rsid w:val="001E6099"/>
+  </w:style>
+  <w:style w:type="paragraph" w:styleId="Rodap">
+    <w:name w:val="footer"/>
+    <w:basedOn w:val="Normal"/>
+    <w:link w:val="RodapChar"/>
+    <w:uiPriority w:val="99"/>
+    <w:unhideWhenUsed/>
+    <w:rsid w:val="001E6099"/>
+    <w:pPr>
+      <w:tabs>
+        <w:tab w:val="center" w:pos="4252"/>
+        <w:tab w:val="right" w:pos="8504"/>
+      </w:tabs>
+      <w:spacing w:line="240" w:lineRule="auto"/>
+    </w:pPr>
+  </w:style>
+  <w:style w:type="character" w:customStyle="1" w:styleId="RodapChar">
+    <w:name w:val="Rodapé Char"/>
+    <w:basedOn w:val="Fontepargpadro"/>
+    <w:link w:val="Rodap"/>
+    <w:uiPriority w:val="99"/>
+    <w:rsid w:val="001E6099"/>
+  </w:style>
 </w:styles>
 </file>
 

</xml_diff>